<commit_message>
Agregar respuesta - Balmer
</commit_message>
<xml_diff>
--- a/Fisica-1/parcial-1-fisica1.docx
+++ b/Fisica-1/parcial-1-fisica1.docx
@@ -1,13 +1,16 @@
 
 <file path=word/document.xml><?xml version="1.0" encoding="utf-8"?>
-<w:document xmlns:wpc="http://schemas.microsoft.com/office/word/2010/wordprocessingCanvas" xmlns:cx="http://schemas.microsoft.com/office/drawing/2014/chartex" xmlns:cx1="http://schemas.microsoft.com/office/drawing/2015/9/8/chartex" xmlns:cx2="http://schemas.microsoft.com/office/drawing/2015/10/21/chartex" xmlns:cx3="http://schemas.microsoft.com/office/drawing/2016/5/9/chartex" xmlns:cx4="http://schemas.microsoft.com/office/drawing/2016/5/10/chartex" xmlns:cx5="http://schemas.microsoft.com/office/drawing/2016/5/11/chartex" xmlns:cx6="http://schemas.microsoft.com/office/drawing/2016/5/12/chartex" xmlns:cx7="http://schemas.microsoft.com/office/drawing/2016/5/13/chartex" xmlns:cx8="http://schemas.microsoft.com/office/drawing/2016/5/14/chartex" xmlns:mc="http://schemas.openxmlformats.org/markup-compatibility/2006" xmlns:aink="http://schemas.microsoft.com/office/drawing/2016/ink" xmlns:am3d="http://schemas.microsoft.com/office/drawing/2017/model3d" xmlns:o="urn:schemas-microsoft-com:office:office" xmlns:oel="http://schemas.microsoft.com/office/2019/extlst" xmlns:r="http://schemas.openxmlformats.org/officeDocument/2006/relationships" xmlns:m="http://schemas.openxmlformats.org/officeDocument/2006/math" xmlns:v="urn:schemas-microsoft-com:vml" xmlns:wp14="http://schemas.microsoft.com/office/word/2010/wordprocessingDrawing" xmlns:wp="http://schemas.openxmlformats.org/drawingml/2006/wordprocessingDrawing" xmlns:w10="urn:schemas-microsoft-com:office:word" xmlns:w="http://schemas.openxmlformats.org/wordprocessingml/2006/main" xmlns:w14="http://schemas.microsoft.com/office/word/2010/wordml" xmlns:w15="http://schemas.microsoft.com/office/word/2012/wordml" xmlns:w16cex="http://schemas.microsoft.com/office/word/2018/wordml/cex" xmlns:w16cid="http://schemas.microsoft.com/office/word/2016/wordml/cid" xmlns:w16="http://schemas.microsoft.com/office/word/2018/wordml" xmlns:w16sdtdh="http://schemas.microsoft.com/office/word/2020/wordml/sdtdatahash" xmlns:w16se="http://schemas.microsoft.com/office/word/2015/wordml/symex" xmlns:wpg="http://schemas.microsoft.com/office/word/2010/wordprocessingGroup" xmlns:wpi="http://schemas.microsoft.com/office/word/2010/wordprocessingInk" xmlns:wne="http://schemas.microsoft.com/office/word/2006/wordml" xmlns:wps="http://schemas.microsoft.com/office/word/2010/wordprocessingShape" mc:Ignorable="w14 w15 w16se w16cid w16 w16cex w16sdtdh wp14">
+<w:document xmlns:wpc="http://schemas.microsoft.com/office/word/2010/wordprocessingCanvas" xmlns:cx="http://schemas.microsoft.com/office/drawing/2014/chartex" xmlns:cx1="http://schemas.microsoft.com/office/drawing/2015/9/8/chartex" xmlns:cx2="http://schemas.microsoft.com/office/drawing/2015/10/21/chartex" xmlns:cx3="http://schemas.microsoft.com/office/drawing/2016/5/9/chartex" xmlns:cx4="http://schemas.microsoft.com/office/drawing/2016/5/10/chartex" xmlns:cx5="http://schemas.microsoft.com/office/drawing/2016/5/11/chartex" xmlns:cx6="http://schemas.microsoft.com/office/drawing/2016/5/12/chartex" xmlns:cx7="http://schemas.microsoft.com/office/drawing/2016/5/13/chartex" xmlns:cx8="http://schemas.microsoft.com/office/drawing/2016/5/14/chartex" xmlns:mc="http://schemas.openxmlformats.org/markup-compatibility/2006" xmlns:aink="http://schemas.microsoft.com/office/drawing/2016/ink" xmlns:am3d="http://schemas.microsoft.com/office/drawing/2017/model3d" xmlns:o="urn:schemas-microsoft-com:office:office" xmlns:oel="http://schemas.microsoft.com/office/2019/extlst" xmlns:r="http://schemas.openxmlformats.org/officeDocument/2006/relationships" xmlns:m="http://schemas.openxmlformats.org/officeDocument/2006/math" xmlns:v="urn:schemas-microsoft-com:vml" xmlns:wp14="http://schemas.microsoft.com/office/word/2010/wordprocessingDrawing" xmlns:wp="http://schemas.openxmlformats.org/drawingml/2006/wordprocessingDrawing" xmlns:w10="urn:schemas-microsoft-com:office:word" xmlns:w="http://schemas.openxmlformats.org/wordprocessingml/2006/main" xmlns:w14="http://schemas.microsoft.com/office/word/2010/wordml" xmlns:w15="http://schemas.microsoft.com/office/word/2012/wordml" xmlns:w16cex="http://schemas.microsoft.com/office/word/2018/wordml/cex" xmlns:w16cid="http://schemas.microsoft.com/office/word/2016/wordml/cid" xmlns:w16="http://schemas.microsoft.com/office/word/2018/wordml" xmlns:w16du="http://schemas.microsoft.com/office/word/2023/wordml/word16du" xmlns:w16sdtdh="http://schemas.microsoft.com/office/word/2020/wordml/sdtdatahash" xmlns:w16se="http://schemas.microsoft.com/office/word/2015/wordml/symex" xmlns:wpg="http://schemas.microsoft.com/office/word/2010/wordprocessingGroup" xmlns:wpi="http://schemas.microsoft.com/office/word/2010/wordprocessingInk" xmlns:wne="http://schemas.microsoft.com/office/word/2006/wordml" xmlns:wps="http://schemas.microsoft.com/office/word/2010/wordprocessingShape" mc:Ignorable="w14 w15 w16se w16cid w16 w16cex w16sdtdh w16du wp14">
   <w:body>
     <w:p>
       <w:r>
+        <w:rPr>
+          <w:noProof/>
+        </w:rPr>
         <w:drawing>
-          <wp:inline distT="0" distB="0" distL="0" distR="0" wp14:anchorId="7549AF6A" wp14:editId="49B0365A">
-            <wp:extent cx="4762913" cy="2385267"/>
-            <wp:effectExtent l="0" t="0" r="0" b="0"/>
+          <wp:inline distT="0" distB="0" distL="0" distR="0" wp14:anchorId="614AF727" wp14:editId="2CF45AF7">
+            <wp:extent cx="4701540" cy="2385060"/>
+            <wp:effectExtent l="0" t="0" r="3810" b="0"/>
             <wp:docPr id="1" name="Imagen 1"/>
             <wp:cNvGraphicFramePr>
               <a:graphicFrameLocks xmlns:a="http://schemas.openxmlformats.org/drawingml/2006/main" noChangeAspect="1"/>
@@ -28,7 +31,7 @@
                   <pic:spPr>
                     <a:xfrm>
                       <a:off x="0" y="0"/>
-                      <a:ext cx="4762913" cy="2385267"/>
+                      <a:ext cx="4706904" cy="2387781"/>
                     </a:xfrm>
                     <a:prstGeom prst="rect">
                       <a:avLst/>
@@ -42,9 +45,25 @@
       </w:r>
     </w:p>
     <w:p>
-      <w:r>
+      <w:pPr>
+        <w:rPr>
+          <w:color w:val="00B050"/>
+        </w:rPr>
+      </w:pPr>
+      <w:r>
+        <w:rPr>
+          <w:color w:val="00B050"/>
+        </w:rPr>
+        <w:t>Balmer – el mismo resultado, se aplica la formula de la fuerza neta.</w:t>
+      </w:r>
+    </w:p>
+    <w:p>
+      <w:r>
+        <w:rPr>
+          <w:noProof/>
+        </w:rPr>
         <w:drawing>
-          <wp:inline distT="0" distB="0" distL="0" distR="0" wp14:anchorId="205E86B6" wp14:editId="7B17A7F2">
+          <wp:inline distT="0" distB="0" distL="0" distR="0" wp14:anchorId="3E29E400" wp14:editId="681CA90B">
             <wp:extent cx="4701947" cy="3292125"/>
             <wp:effectExtent l="0" t="0" r="3810" b="3810"/>
             <wp:docPr id="2" name="Imagen 2"/>
@@ -81,10 +100,26 @@
       </w:r>
     </w:p>
     <w:p>
-      <w:r>
+      <w:pPr>
+        <w:rPr>
+          <w:color w:val="FF0000"/>
+        </w:rPr>
+      </w:pPr>
+      <w:r>
+        <w:rPr>
+          <w:color w:val="FF0000"/>
+        </w:rPr>
+        <w:t>Balmer la respuesta debería de ser -7,20 m/s^2</w:t>
+      </w:r>
+    </w:p>
+    <w:p>
+      <w:r>
+        <w:rPr>
+          <w:noProof/>
+        </w:rPr>
         <w:lastRenderedPageBreak/>
         <w:drawing>
-          <wp:inline distT="0" distB="0" distL="0" distR="0" wp14:anchorId="4A546632" wp14:editId="27480015">
+          <wp:inline distT="0" distB="0" distL="0" distR="0" wp14:anchorId="2E8DEB0E" wp14:editId="157F4CAF">
             <wp:extent cx="4694327" cy="3330229"/>
             <wp:effectExtent l="0" t="0" r="0" b="3810"/>
             <wp:docPr id="3" name="Imagen 3"/>
@@ -119,9 +154,39 @@
           </wp:inline>
         </w:drawing>
       </w:r>
-      <w:r>
+    </w:p>
+    <w:p>
+      <w:pPr>
+        <w:rPr>
+          <w:color w:val="FF0000"/>
+        </w:rPr>
+      </w:pPr>
+      <w:r>
+        <w:rPr>
+          <w:color w:val="FF0000"/>
+        </w:rPr>
+        <w:t xml:space="preserve">Balmer </w:t>
+      </w:r>
+      <w:r>
+        <w:rPr>
+          <w:color w:val="FF0000"/>
+        </w:rPr>
+        <w:t>la respuesta de 0.35 m/s^2, esta estoy seguro</w:t>
+      </w:r>
+      <w:r>
+        <w:rPr>
+          <w:color w:val="FF0000"/>
+        </w:rPr>
+        <w:t>.</w:t>
+      </w:r>
+    </w:p>
+    <w:p>
+      <w:r>
+        <w:rPr>
+          <w:noProof/>
+        </w:rPr>
         <w:drawing>
-          <wp:inline distT="0" distB="0" distL="0" distR="0" wp14:anchorId="412E0C56" wp14:editId="647E17AE">
+          <wp:inline distT="0" distB="0" distL="0" distR="0" wp14:anchorId="4FAD8BD2" wp14:editId="4FD9E49C">
             <wp:extent cx="4686706" cy="3894157"/>
             <wp:effectExtent l="0" t="0" r="0" b="0"/>
             <wp:docPr id="4" name="Imagen 4"/>
@@ -158,10 +223,26 @@
       </w:r>
     </w:p>
     <w:p>
-      <w:r>
+      <w:pPr>
+        <w:rPr>
+          <w:color w:val="00B050"/>
+        </w:rPr>
+      </w:pPr>
+      <w:r>
+        <w:rPr>
+          <w:color w:val="00B050"/>
+        </w:rPr>
+        <w:t>Balmer me da la misma respuesta. 36 N</w:t>
+      </w:r>
+    </w:p>
+    <w:p>
+      <w:r>
+        <w:rPr>
+          <w:noProof/>
+        </w:rPr>
         <w:lastRenderedPageBreak/>
         <w:drawing>
-          <wp:inline distT="0" distB="0" distL="0" distR="0" wp14:anchorId="546999AE" wp14:editId="46BE446C">
+          <wp:inline distT="0" distB="0" distL="0" distR="0" wp14:anchorId="75240F08" wp14:editId="0361A85C">
             <wp:extent cx="4999153" cy="4054191"/>
             <wp:effectExtent l="0" t="0" r="0" b="3810"/>
             <wp:docPr id="5" name="Imagen 5"/>
@@ -196,9 +277,34 @@
           </wp:inline>
         </w:drawing>
       </w:r>
-      <w:r>
+    </w:p>
+    <w:p>
+      <w:pPr>
+        <w:rPr>
+          <w:color w:val="FF0000"/>
+        </w:rPr>
+      </w:pPr>
+      <w:r>
+        <w:rPr>
+          <w:color w:val="FF0000"/>
+        </w:rPr>
+        <w:t xml:space="preserve">Balmer – la respuesta me da 76.23 N. Se tiene que utilizas la aceleración debido a la gravedad en la superficie terrestre 9.8 m/s^2. </w:t>
+      </w:r>
+    </w:p>
+    <w:p>
+      <w:pPr>
+        <w:rPr>
+          <w:color w:val="FF0000"/>
+        </w:rPr>
+      </w:pPr>
+    </w:p>
+    <w:p>
+      <w:r>
+        <w:rPr>
+          <w:noProof/>
+        </w:rPr>
         <w:drawing>
-          <wp:inline distT="0" distB="0" distL="0" distR="0" wp14:anchorId="1728C28F" wp14:editId="7EED3972">
+          <wp:inline distT="0" distB="0" distL="0" distR="0" wp14:anchorId="54848E0A" wp14:editId="7C49ED72">
             <wp:extent cx="4709568" cy="3215919"/>
             <wp:effectExtent l="0" t="0" r="0" b="3810"/>
             <wp:docPr id="6" name="Imagen 6"/>
@@ -235,10 +341,38 @@
       </w:r>
     </w:p>
     <w:p>
-      <w:r>
+      <w:pPr>
+        <w:rPr>
+          <w:color w:val="00B050"/>
+        </w:rPr>
+      </w:pPr>
+      <w:r>
+        <w:rPr>
+          <w:color w:val="00B050"/>
+        </w:rPr>
         <w:lastRenderedPageBreak/>
+        <w:t xml:space="preserve">Balmer – me sale Tortuga MRU – Liebre MRUA </w:t>
+      </w:r>
+      <w:r>
+        <w:rPr>
+          <w:color w:val="00B050"/>
+        </w:rPr>
+        <w:sym w:font="Wingdings" w:char="F0E0"/>
+      </w:r>
+      <w:r>
+        <w:rPr>
+          <w:color w:val="00B050"/>
+        </w:rPr>
+        <w:t xml:space="preserve"> MU y MUA. Esta igual la respuesta.</w:t>
+      </w:r>
+    </w:p>
+    <w:p>
+      <w:r>
+        <w:rPr>
+          <w:noProof/>
+        </w:rPr>
         <w:drawing>
-          <wp:inline distT="0" distB="0" distL="0" distR="0" wp14:anchorId="707675CD" wp14:editId="1C970841">
+          <wp:inline distT="0" distB="0" distL="0" distR="0" wp14:anchorId="3B272A1F" wp14:editId="6887BCE7">
             <wp:extent cx="5296359" cy="3535986"/>
             <wp:effectExtent l="0" t="0" r="0" b="7620"/>
             <wp:docPr id="7" name="Imagen 7"/>
@@ -274,13 +408,42 @@
         </w:drawing>
       </w:r>
     </w:p>
-    <w:p>
-      <w:r>
+    <w:p/>
+    <w:p>
+      <w:pPr>
+        <w:rPr>
+          <w:color w:val="FF0000"/>
+        </w:rPr>
+      </w:pPr>
+      <w:r>
+        <w:rPr>
+          <w:color w:val="FF0000"/>
+        </w:rPr>
+        <w:t xml:space="preserve">Balmer me da 4.2 segundos. </w:t>
+      </w:r>
+      <w:r>
+        <w:rPr>
+          <w:color w:val="FF0000"/>
+        </w:rPr>
+        <w:t>Se tiene que utilizar la aceleración debido a la gravedad también.</w:t>
+      </w:r>
+    </w:p>
+    <w:p>
+      <w:pPr>
+        <w:rPr>
+          <w:color w:val="FF0000"/>
+        </w:rPr>
+      </w:pPr>
+      <w:r>
+        <w:rPr>
+          <w:noProof/>
+          <w:color w:val="FF0000"/>
+        </w:rPr>
         <w:drawing>
-          <wp:inline distT="0" distB="0" distL="0" distR="0" wp14:anchorId="5716B87B" wp14:editId="288F478F">
-            <wp:extent cx="4961050" cy="3673158"/>
-            <wp:effectExtent l="0" t="0" r="0" b="3810"/>
-            <wp:docPr id="8" name="Imagen 8"/>
+          <wp:inline distT="0" distB="0" distL="0" distR="0" wp14:anchorId="40C9DC7F" wp14:editId="6CD45A67">
+            <wp:extent cx="5612130" cy="2404110"/>
+            <wp:effectExtent l="0" t="0" r="7620" b="0"/>
+            <wp:docPr id="853669600" name="Imagen 2"/>
             <wp:cNvGraphicFramePr>
               <a:graphicFrameLocks xmlns:a="http://schemas.openxmlformats.org/drawingml/2006/main" noChangeAspect="1"/>
             </wp:cNvGraphicFramePr>
@@ -288,11 +451,17 @@
               <a:graphicData uri="http://schemas.openxmlformats.org/drawingml/2006/picture">
                 <pic:pic xmlns:pic="http://schemas.openxmlformats.org/drawingml/2006/picture">
                   <pic:nvPicPr>
-                    <pic:cNvPr id="1" name=""/>
+                    <pic:cNvPr id="853669600" name="Imagen 853669600"/>
                     <pic:cNvPicPr/>
                   </pic:nvPicPr>
                   <pic:blipFill>
-                    <a:blip r:embed="rId11"/>
+                    <a:blip r:embed="rId11">
+                      <a:extLst>
+                        <a:ext uri="{28A0092B-C50C-407E-A947-70E740481C1C}">
+                          <a14:useLocalDpi xmlns:a14="http://schemas.microsoft.com/office/drawing/2010/main" val="0"/>
+                        </a:ext>
+                      </a:extLst>
+                    </a:blip>
                     <a:stretch>
                       <a:fillRect/>
                     </a:stretch>
@@ -300,7 +469,7 @@
                   <pic:spPr>
                     <a:xfrm>
                       <a:off x="0" y="0"/>
-                      <a:ext cx="4961050" cy="3673158"/>
+                      <a:ext cx="5612130" cy="2404110"/>
                     </a:xfrm>
                     <a:prstGeom prst="rect">
                       <a:avLst/>
@@ -314,13 +483,21 @@
       </w:r>
     </w:p>
     <w:p>
-      <w:r>
-        <w:lastRenderedPageBreak/>
+      <w:pPr>
+        <w:rPr>
+          <w:color w:val="FF0000"/>
+        </w:rPr>
+      </w:pPr>
+      <w:r>
+        <w:rPr>
+          <w:noProof/>
+          <w:color w:val="FF0000"/>
+        </w:rPr>
         <w:drawing>
-          <wp:inline distT="0" distB="0" distL="0" distR="0" wp14:anchorId="5A63A161" wp14:editId="4DA81330">
-            <wp:extent cx="5037257" cy="3673158"/>
+          <wp:inline distT="0" distB="0" distL="0" distR="0" wp14:anchorId="72BB86AF" wp14:editId="699E98CD">
+            <wp:extent cx="2972058" cy="472481"/>
             <wp:effectExtent l="0" t="0" r="0" b="3810"/>
-            <wp:docPr id="9" name="Imagen 9"/>
+            <wp:docPr id="152319160" name="Imagen 1"/>
             <wp:cNvGraphicFramePr>
               <a:graphicFrameLocks xmlns:a="http://schemas.openxmlformats.org/drawingml/2006/main" noChangeAspect="1"/>
             </wp:cNvGraphicFramePr>
@@ -328,11 +505,17 @@
               <a:graphicData uri="http://schemas.openxmlformats.org/drawingml/2006/picture">
                 <pic:pic xmlns:pic="http://schemas.openxmlformats.org/drawingml/2006/picture">
                   <pic:nvPicPr>
-                    <pic:cNvPr id="1" name=""/>
+                    <pic:cNvPr id="152319160" name="Imagen 152319160"/>
                     <pic:cNvPicPr/>
                   </pic:nvPicPr>
                   <pic:blipFill>
-                    <a:blip r:embed="rId12"/>
+                    <a:blip r:embed="rId12">
+                      <a:extLst>
+                        <a:ext uri="{28A0092B-C50C-407E-A947-70E740481C1C}">
+                          <a14:useLocalDpi xmlns:a14="http://schemas.microsoft.com/office/drawing/2010/main" val="0"/>
+                        </a:ext>
+                      </a:extLst>
+                    </a:blip>
                     <a:stretch>
                       <a:fillRect/>
                     </a:stretch>
@@ -340,7 +523,7 @@
                   <pic:spPr>
                     <a:xfrm>
                       <a:off x="0" y="0"/>
-                      <a:ext cx="5037257" cy="3673158"/>
+                      <a:ext cx="2972058" cy="472481"/>
                     </a:xfrm>
                     <a:prstGeom prst="rect">
                       <a:avLst/>
@@ -354,12 +537,30 @@
       </w:r>
     </w:p>
     <w:p>
-      <w:r>
+      <w:pPr>
+        <w:rPr>
+          <w:color w:val="FF0000"/>
+        </w:rPr>
+      </w:pPr>
+    </w:p>
+    <w:p>
+      <w:pPr>
+        <w:rPr>
+          <w:color w:val="FF0000"/>
+        </w:rPr>
+      </w:pPr>
+    </w:p>
+    <w:p>
+      <w:r>
+        <w:rPr>
+          <w:noProof/>
+        </w:rPr>
+        <w:lastRenderedPageBreak/>
         <w:drawing>
-          <wp:inline distT="0" distB="0" distL="0" distR="0" wp14:anchorId="0BC26EFE" wp14:editId="467B612E">
-            <wp:extent cx="4740051" cy="3368332"/>
-            <wp:effectExtent l="0" t="0" r="3810" b="3810"/>
-            <wp:docPr id="10" name="Imagen 10"/>
+          <wp:inline distT="0" distB="0" distL="0" distR="0" wp14:anchorId="3A66DB5C" wp14:editId="16FA326A">
+            <wp:extent cx="4961050" cy="3673158"/>
+            <wp:effectExtent l="0" t="0" r="0" b="3810"/>
+            <wp:docPr id="8" name="Imagen 8"/>
             <wp:cNvGraphicFramePr>
               <a:graphicFrameLocks xmlns:a="http://schemas.openxmlformats.org/drawingml/2006/main" noChangeAspect="1"/>
             </wp:cNvGraphicFramePr>
@@ -379,6 +580,231 @@
                   <pic:spPr>
                     <a:xfrm>
                       <a:off x="0" y="0"/>
+                      <a:ext cx="4961050" cy="3673158"/>
+                    </a:xfrm>
+                    <a:prstGeom prst="rect">
+                      <a:avLst/>
+                    </a:prstGeom>
+                  </pic:spPr>
+                </pic:pic>
+              </a:graphicData>
+            </a:graphic>
+          </wp:inline>
+        </w:drawing>
+      </w:r>
+    </w:p>
+    <w:p/>
+    <w:p>
+      <w:pPr>
+        <w:rPr>
+          <w:color w:val="FF0000"/>
+        </w:rPr>
+      </w:pPr>
+      <w:r>
+        <w:rPr>
+          <w:color w:val="FF0000"/>
+        </w:rPr>
+        <w:t xml:space="preserve">Balmer la respuesta es la c. La tercera ley de </w:t>
+      </w:r>
+      <w:proofErr w:type="gramStart"/>
+      <w:r>
+        <w:rPr>
+          <w:color w:val="FF0000"/>
+        </w:rPr>
+        <w:t>Newton,</w:t>
+      </w:r>
+      <w:proofErr w:type="gramEnd"/>
+      <w:r>
+        <w:rPr>
+          <w:color w:val="FF0000"/>
+        </w:rPr>
+        <w:t xml:space="preserve"> se conoce como acción y reacción. </w:t>
+      </w:r>
+    </w:p>
+    <w:p>
+      <w:r>
+        <w:rPr>
+          <w:noProof/>
+        </w:rPr>
+        <w:drawing>
+          <wp:inline distT="0" distB="0" distL="0" distR="0" wp14:anchorId="176CC5C1" wp14:editId="42EB4E43">
+            <wp:extent cx="5037257" cy="3673158"/>
+            <wp:effectExtent l="0" t="0" r="0" b="3810"/>
+            <wp:docPr id="9" name="Imagen 9"/>
+            <wp:cNvGraphicFramePr>
+              <a:graphicFrameLocks xmlns:a="http://schemas.openxmlformats.org/drawingml/2006/main" noChangeAspect="1"/>
+            </wp:cNvGraphicFramePr>
+            <a:graphic xmlns:a="http://schemas.openxmlformats.org/drawingml/2006/main">
+              <a:graphicData uri="http://schemas.openxmlformats.org/drawingml/2006/picture">
+                <pic:pic xmlns:pic="http://schemas.openxmlformats.org/drawingml/2006/picture">
+                  <pic:nvPicPr>
+                    <pic:cNvPr id="1" name=""/>
+                    <pic:cNvPicPr/>
+                  </pic:nvPicPr>
+                  <pic:blipFill>
+                    <a:blip r:embed="rId14"/>
+                    <a:stretch>
+                      <a:fillRect/>
+                    </a:stretch>
+                  </pic:blipFill>
+                  <pic:spPr>
+                    <a:xfrm>
+                      <a:off x="0" y="0"/>
+                      <a:ext cx="5037257" cy="3673158"/>
+                    </a:xfrm>
+                    <a:prstGeom prst="rect">
+                      <a:avLst/>
+                    </a:prstGeom>
+                  </pic:spPr>
+                </pic:pic>
+              </a:graphicData>
+            </a:graphic>
+          </wp:inline>
+        </w:drawing>
+      </w:r>
+    </w:p>
+    <w:p>
+      <w:pPr>
+        <w:rPr>
+          <w:color w:val="FF0000"/>
+        </w:rPr>
+      </w:pPr>
+      <w:r>
+        <w:rPr>
+          <w:color w:val="FF0000"/>
+        </w:rPr>
+        <w:lastRenderedPageBreak/>
+        <w:t>Balmer tenemos que utilizar la g aceleración de los cuerpos debido a la gravedad. La respuesta es 17.</w:t>
+      </w:r>
+    </w:p>
+    <w:p>
+      <w:r>
+        <w:rPr>
+          <w:noProof/>
+        </w:rPr>
+        <w:drawing>
+          <wp:inline distT="0" distB="0" distL="0" distR="0" wp14:anchorId="39A70488" wp14:editId="72BDE0A8">
+            <wp:extent cx="5612130" cy="2380615"/>
+            <wp:effectExtent l="0" t="0" r="7620" b="635"/>
+            <wp:docPr id="1115931052" name="Imagen 3"/>
+            <wp:cNvGraphicFramePr>
+              <a:graphicFrameLocks xmlns:a="http://schemas.openxmlformats.org/drawingml/2006/main" noChangeAspect="1"/>
+            </wp:cNvGraphicFramePr>
+            <a:graphic xmlns:a="http://schemas.openxmlformats.org/drawingml/2006/main">
+              <a:graphicData uri="http://schemas.openxmlformats.org/drawingml/2006/picture">
+                <pic:pic xmlns:pic="http://schemas.openxmlformats.org/drawingml/2006/picture">
+                  <pic:nvPicPr>
+                    <pic:cNvPr id="1115931052" name="Imagen 1115931052"/>
+                    <pic:cNvPicPr/>
+                  </pic:nvPicPr>
+                  <pic:blipFill>
+                    <a:blip r:embed="rId15">
+                      <a:extLst>
+                        <a:ext uri="{28A0092B-C50C-407E-A947-70E740481C1C}">
+                          <a14:useLocalDpi xmlns:a14="http://schemas.microsoft.com/office/drawing/2010/main" val="0"/>
+                        </a:ext>
+                      </a:extLst>
+                    </a:blip>
+                    <a:stretch>
+                      <a:fillRect/>
+                    </a:stretch>
+                  </pic:blipFill>
+                  <pic:spPr>
+                    <a:xfrm>
+                      <a:off x="0" y="0"/>
+                      <a:ext cx="5612130" cy="2380615"/>
+                    </a:xfrm>
+                    <a:prstGeom prst="rect">
+                      <a:avLst/>
+                    </a:prstGeom>
+                  </pic:spPr>
+                </pic:pic>
+              </a:graphicData>
+            </a:graphic>
+          </wp:inline>
+        </w:drawing>
+      </w:r>
+    </w:p>
+    <w:p/>
+    <w:p>
+      <w:r>
+        <w:rPr>
+          <w:noProof/>
+        </w:rPr>
+        <w:drawing>
+          <wp:inline distT="0" distB="0" distL="0" distR="0" wp14:anchorId="284B80A2" wp14:editId="5B1879D0">
+            <wp:extent cx="5555461" cy="2232853"/>
+            <wp:effectExtent l="0" t="0" r="7620" b="0"/>
+            <wp:docPr id="1138909071" name="Imagen 4"/>
+            <wp:cNvGraphicFramePr>
+              <a:graphicFrameLocks xmlns:a="http://schemas.openxmlformats.org/drawingml/2006/main" noChangeAspect="1"/>
+            </wp:cNvGraphicFramePr>
+            <a:graphic xmlns:a="http://schemas.openxmlformats.org/drawingml/2006/main">
+              <a:graphicData uri="http://schemas.openxmlformats.org/drawingml/2006/picture">
+                <pic:pic xmlns:pic="http://schemas.openxmlformats.org/drawingml/2006/picture">
+                  <pic:nvPicPr>
+                    <pic:cNvPr id="1138909071" name="Imagen 1138909071"/>
+                    <pic:cNvPicPr/>
+                  </pic:nvPicPr>
+                  <pic:blipFill>
+                    <a:blip r:embed="rId16">
+                      <a:extLst>
+                        <a:ext uri="{28A0092B-C50C-407E-A947-70E740481C1C}">
+                          <a14:useLocalDpi xmlns:a14="http://schemas.microsoft.com/office/drawing/2010/main" val="0"/>
+                        </a:ext>
+                      </a:extLst>
+                    </a:blip>
+                    <a:stretch>
+                      <a:fillRect/>
+                    </a:stretch>
+                  </pic:blipFill>
+                  <pic:spPr>
+                    <a:xfrm>
+                      <a:off x="0" y="0"/>
+                      <a:ext cx="5555461" cy="2232853"/>
+                    </a:xfrm>
+                    <a:prstGeom prst="rect">
+                      <a:avLst/>
+                    </a:prstGeom>
+                  </pic:spPr>
+                </pic:pic>
+              </a:graphicData>
+            </a:graphic>
+          </wp:inline>
+        </w:drawing>
+      </w:r>
+    </w:p>
+    <w:p/>
+    <w:p>
+      <w:r>
+        <w:rPr>
+          <w:noProof/>
+        </w:rPr>
+        <w:lastRenderedPageBreak/>
+        <w:drawing>
+          <wp:inline distT="0" distB="0" distL="0" distR="0" wp14:anchorId="58262F50" wp14:editId="4BF1FB22">
+            <wp:extent cx="4740051" cy="3368332"/>
+            <wp:effectExtent l="0" t="0" r="3810" b="3810"/>
+            <wp:docPr id="10" name="Imagen 10"/>
+            <wp:cNvGraphicFramePr>
+              <a:graphicFrameLocks xmlns:a="http://schemas.openxmlformats.org/drawingml/2006/main" noChangeAspect="1"/>
+            </wp:cNvGraphicFramePr>
+            <a:graphic xmlns:a="http://schemas.openxmlformats.org/drawingml/2006/main">
+              <a:graphicData uri="http://schemas.openxmlformats.org/drawingml/2006/picture">
+                <pic:pic xmlns:pic="http://schemas.openxmlformats.org/drawingml/2006/picture">
+                  <pic:nvPicPr>
+                    <pic:cNvPr id="1" name=""/>
+                    <pic:cNvPicPr/>
+                  </pic:nvPicPr>
+                  <pic:blipFill>
+                    <a:blip r:embed="rId17"/>
+                    <a:stretch>
+                      <a:fillRect/>
+                    </a:stretch>
+                  </pic:blipFill>
+                  <pic:spPr>
+                    <a:xfrm>
+                      <a:off x="0" y="0"/>
                       <a:ext cx="4740051" cy="3368332"/>
                     </a:xfrm>
                     <a:prstGeom prst="rect">
@@ -392,6 +818,20 @@
         </w:drawing>
       </w:r>
     </w:p>
+    <w:p/>
+    <w:p>
+      <w:pPr>
+        <w:rPr>
+          <w:color w:val="00B050"/>
+        </w:rPr>
+      </w:pPr>
+      <w:r>
+        <w:rPr>
+          <w:color w:val="00B050"/>
+        </w:rPr>
+        <w:t xml:space="preserve">Balmer me da igual. </w:t>
+      </w:r>
+    </w:p>
     <w:sectPr>
       <w:pgSz w:w="12240" w:h="15840"/>
       <w:pgMar w:top="1417" w:right="1701" w:bottom="1417" w:left="1701" w:header="708" w:footer="708" w:gutter="0"/>
@@ -403,7 +843,7 @@
 </file>
 
 <file path=word/styles.xml><?xml version="1.0" encoding="utf-8"?>
-<w:styles xmlns:mc="http://schemas.openxmlformats.org/markup-compatibility/2006" xmlns:r="http://schemas.openxmlformats.org/officeDocument/2006/relationships" xmlns:w="http://schemas.openxmlformats.org/wordprocessingml/2006/main" xmlns:w14="http://schemas.microsoft.com/office/word/2010/wordml" xmlns:w15="http://schemas.microsoft.com/office/word/2012/wordml" xmlns:w16cex="http://schemas.microsoft.com/office/word/2018/wordml/cex" xmlns:w16cid="http://schemas.microsoft.com/office/word/2016/wordml/cid" xmlns:w16="http://schemas.microsoft.com/office/word/2018/wordml" xmlns:w16sdtdh="http://schemas.microsoft.com/office/word/2020/wordml/sdtdatahash" xmlns:w16se="http://schemas.microsoft.com/office/word/2015/wordml/symex" mc:Ignorable="w14 w15 w16se w16cid w16 w16cex w16sdtdh">
+<w:styles xmlns:mc="http://schemas.openxmlformats.org/markup-compatibility/2006" xmlns:r="http://schemas.openxmlformats.org/officeDocument/2006/relationships" xmlns:w="http://schemas.openxmlformats.org/wordprocessingml/2006/main" xmlns:w14="http://schemas.microsoft.com/office/word/2010/wordml" xmlns:w15="http://schemas.microsoft.com/office/word/2012/wordml" xmlns:w16cex="http://schemas.microsoft.com/office/word/2018/wordml/cex" xmlns:w16cid="http://schemas.microsoft.com/office/word/2016/wordml/cid" xmlns:w16="http://schemas.microsoft.com/office/word/2018/wordml" xmlns:w16du="http://schemas.microsoft.com/office/word/2023/wordml/word16du" xmlns:w16sdtdh="http://schemas.microsoft.com/office/word/2020/wordml/sdtdatahash" xmlns:w16se="http://schemas.microsoft.com/office/word/2015/wordml/symex" mc:Ignorable="w14 w15 w16se w16cid w16 w16cex w16sdtdh w16du">
   <w:docDefaults>
     <w:rPrDefault>
       <w:rPr>

</xml_diff>

<commit_message>
Parcial Fisica 1- pdf
</commit_message>
<xml_diff>
--- a/Fisica-1/parcial-1-fisica1.docx
+++ b/Fisica-1/parcial-1-fisica1.docx
@@ -1,6 +1,6 @@
 
 <file path=word/document.xml><?xml version="1.0" encoding="utf-8"?>
-<w:document xmlns:wpc="http://schemas.microsoft.com/office/word/2010/wordprocessingCanvas" xmlns:cx="http://schemas.microsoft.com/office/drawing/2014/chartex" xmlns:cx1="http://schemas.microsoft.com/office/drawing/2015/9/8/chartex" xmlns:cx2="http://schemas.microsoft.com/office/drawing/2015/10/21/chartex" xmlns:cx3="http://schemas.microsoft.com/office/drawing/2016/5/9/chartex" xmlns:cx4="http://schemas.microsoft.com/office/drawing/2016/5/10/chartex" xmlns:cx5="http://schemas.microsoft.com/office/drawing/2016/5/11/chartex" xmlns:cx6="http://schemas.microsoft.com/office/drawing/2016/5/12/chartex" xmlns:cx7="http://schemas.microsoft.com/office/drawing/2016/5/13/chartex" xmlns:cx8="http://schemas.microsoft.com/office/drawing/2016/5/14/chartex" xmlns:mc="http://schemas.openxmlformats.org/markup-compatibility/2006" xmlns:aink="http://schemas.microsoft.com/office/drawing/2016/ink" xmlns:am3d="http://schemas.microsoft.com/office/drawing/2017/model3d" xmlns:o="urn:schemas-microsoft-com:office:office" xmlns:oel="http://schemas.microsoft.com/office/2019/extlst" xmlns:r="http://schemas.openxmlformats.org/officeDocument/2006/relationships" xmlns:m="http://schemas.openxmlformats.org/officeDocument/2006/math" xmlns:v="urn:schemas-microsoft-com:vml" xmlns:wp14="http://schemas.microsoft.com/office/word/2010/wordprocessingDrawing" xmlns:wp="http://schemas.openxmlformats.org/drawingml/2006/wordprocessingDrawing" xmlns:w10="urn:schemas-microsoft-com:office:word" xmlns:w="http://schemas.openxmlformats.org/wordprocessingml/2006/main" xmlns:w14="http://schemas.microsoft.com/office/word/2010/wordml" xmlns:w15="http://schemas.microsoft.com/office/word/2012/wordml" xmlns:w16cex="http://schemas.microsoft.com/office/word/2018/wordml/cex" xmlns:w16cid="http://schemas.microsoft.com/office/word/2016/wordml/cid" xmlns:w16="http://schemas.microsoft.com/office/word/2018/wordml" xmlns:w16du="http://schemas.microsoft.com/office/word/2023/wordml/word16du" xmlns:w16sdtdh="http://schemas.microsoft.com/office/word/2020/wordml/sdtdatahash" xmlns:w16se="http://schemas.microsoft.com/office/word/2015/wordml/symex" xmlns:wpg="http://schemas.microsoft.com/office/word/2010/wordprocessingGroup" xmlns:wpi="http://schemas.microsoft.com/office/word/2010/wordprocessingInk" xmlns:wne="http://schemas.microsoft.com/office/word/2006/wordml" xmlns:wps="http://schemas.microsoft.com/office/word/2010/wordprocessingShape" mc:Ignorable="w14 w15 w16se w16cid w16 w16cex w16sdtdh w16du wp14">
+<w:document xmlns:wpc="http://schemas.microsoft.com/office/word/2010/wordprocessingCanvas" xmlns:cx="http://schemas.microsoft.com/office/drawing/2014/chartex" xmlns:cx1="http://schemas.microsoft.com/office/drawing/2015/9/8/chartex" xmlns:cx2="http://schemas.microsoft.com/office/drawing/2015/10/21/chartex" xmlns:cx3="http://schemas.microsoft.com/office/drawing/2016/5/9/chartex" xmlns:cx4="http://schemas.microsoft.com/office/drawing/2016/5/10/chartex" xmlns:cx5="http://schemas.microsoft.com/office/drawing/2016/5/11/chartex" xmlns:cx6="http://schemas.microsoft.com/office/drawing/2016/5/12/chartex" xmlns:cx7="http://schemas.microsoft.com/office/drawing/2016/5/13/chartex" xmlns:cx8="http://schemas.microsoft.com/office/drawing/2016/5/14/chartex" xmlns:mc="http://schemas.openxmlformats.org/markup-compatibility/2006" xmlns:aink="http://schemas.microsoft.com/office/drawing/2016/ink" xmlns:am3d="http://schemas.microsoft.com/office/drawing/2017/model3d" xmlns:o="urn:schemas-microsoft-com:office:office" xmlns:oel="http://schemas.microsoft.com/office/2019/extlst" xmlns:r="http://schemas.openxmlformats.org/officeDocument/2006/relationships" xmlns:m="http://schemas.openxmlformats.org/officeDocument/2006/math" xmlns:v="urn:schemas-microsoft-com:vml" xmlns:wp14="http://schemas.microsoft.com/office/word/2010/wordprocessingDrawing" xmlns:wp="http://schemas.openxmlformats.org/drawingml/2006/wordprocessingDrawing" xmlns:w10="urn:schemas-microsoft-com:office:word" xmlns:w="http://schemas.openxmlformats.org/wordprocessingml/2006/main" xmlns:w14="http://schemas.microsoft.com/office/word/2010/wordml" xmlns:w15="http://schemas.microsoft.com/office/word/2012/wordml" xmlns:w16cex="http://schemas.microsoft.com/office/word/2018/wordml/cex" xmlns:w16cid="http://schemas.microsoft.com/office/word/2016/wordml/cid" xmlns:w16="http://schemas.microsoft.com/office/word/2018/wordml" xmlns:w16sdtdh="http://schemas.microsoft.com/office/word/2020/wordml/sdtdatahash" xmlns:w16se="http://schemas.microsoft.com/office/word/2015/wordml/symex" xmlns:wpg="http://schemas.microsoft.com/office/word/2010/wordprocessingGroup" xmlns:wpi="http://schemas.microsoft.com/office/word/2010/wordprocessingInk" xmlns:wne="http://schemas.microsoft.com/office/word/2006/wordml" xmlns:wps="http://schemas.microsoft.com/office/word/2010/wordprocessingShape" mc:Ignorable="w14 w15 w16se w16cid w16 w16cex w16sdtdh wp14">
   <w:body>
     <w:p>
       <w:r>
@@ -412,20 +412,14 @@
     <w:p>
       <w:pPr>
         <w:rPr>
-          <w:color w:val="FF0000"/>
+          <w:color w:val="00B050"/>
         </w:rPr>
       </w:pPr>
       <w:r>
         <w:rPr>
-          <w:color w:val="FF0000"/>
+          <w:color w:val="00B050"/>
         </w:rPr>
         <w:t xml:space="preserve">Balmer me da 4.2 segundos. </w:t>
-      </w:r>
-      <w:r>
-        <w:rPr>
-          <w:color w:val="FF0000"/>
-        </w:rPr>
-        <w:t>Se tiene que utilizar la aceleración debido a la gravedad también.</w:t>
       </w:r>
     </w:p>
     <w:p>
@@ -597,26 +591,26 @@
     <w:p>
       <w:pPr>
         <w:rPr>
-          <w:color w:val="FF0000"/>
+          <w:color w:val="00B050"/>
         </w:rPr>
       </w:pPr>
       <w:r>
         <w:rPr>
-          <w:color w:val="FF0000"/>
+          <w:color w:val="00B050"/>
         </w:rPr>
         <w:t xml:space="preserve">Balmer la respuesta es la c. La tercera ley de </w:t>
       </w:r>
       <w:proofErr w:type="gramStart"/>
       <w:r>
         <w:rPr>
-          <w:color w:val="FF0000"/>
+          <w:color w:val="00B050"/>
         </w:rPr>
         <w:t>Newton,</w:t>
       </w:r>
       <w:proofErr w:type="gramEnd"/>
       <w:r>
         <w:rPr>
-          <w:color w:val="FF0000"/>
+          <w:color w:val="00B050"/>
         </w:rPr>
         <w:t xml:space="preserve"> se conoce como acción y reacción. </w:t>
       </w:r>
@@ -666,12 +660,12 @@
     <w:p>
       <w:pPr>
         <w:rPr>
-          <w:color w:val="FF0000"/>
+          <w:color w:val="00B050"/>
         </w:rPr>
       </w:pPr>
       <w:r>
         <w:rPr>
-          <w:color w:val="FF0000"/>
+          <w:color w:val="00B050"/>
         </w:rPr>
         <w:lastRenderedPageBreak/>
         <w:t>Balmer tenemos que utilizar la g aceleración de los cuerpos debido a la gravedad. La respuesta es 17.</w:t>
@@ -829,7 +823,1041 @@
         <w:rPr>
           <w:color w:val="00B050"/>
         </w:rPr>
-        <w:t xml:space="preserve">Balmer me da igual. </w:t>
+        <w:t>Balmer me da igual.</w:t>
+      </w:r>
+    </w:p>
+    <w:p>
+      <w:pPr>
+        <w:rPr>
+          <w:color w:val="00B050"/>
+        </w:rPr>
+      </w:pPr>
+    </w:p>
+    <w:p>
+      <w:pPr>
+        <w:rPr>
+          <w:color w:val="00B050"/>
+        </w:rPr>
+      </w:pPr>
+      <w:r>
+        <w:rPr>
+          <w:color w:val="00B050"/>
+        </w:rPr>
+        <w:t>t</w:t>
+      </w:r>
+      <w:r>
+        <w:rPr>
+          <w:color w:val="00B050"/>
+        </w:rPr>
+        <w:t>enemos una rampa sin fricción con una altura de 3 metros y una hipotenusa (pendiente) de 6 metros. Un hombre aplica una fuerza de 105 N para subir un bloque de hielo de 20 kg por esta rampa. Queremos encontrar la aceleración del bloque de hielo.</w:t>
+      </w:r>
+      <w:r>
+        <w:rPr>
+          <w:color w:val="00B050"/>
+        </w:rPr>
+        <w:cr/>
+        <w:t>Primero, calculemos el ángulo de la rampa usando la relación trigonométrica entre la altura y la hipotenusa en un triángulo rectángulo. La función seno (</w:t>
+      </w:r>
+    </w:p>
+    <w:p>
+      <w:pPr>
+        <w:rPr>
+          <w:color w:val="00B050"/>
+        </w:rPr>
+      </w:pPr>
+      <w:r>
+        <w:rPr>
+          <w:color w:val="00B050"/>
+        </w:rPr>
+        <w:t>sin</w:t>
+      </w:r>
+    </w:p>
+    <w:p>
+      <w:pPr>
+        <w:rPr>
+          <w:color w:val="00B050"/>
+        </w:rPr>
+      </w:pPr>
+      <w:r>
+        <w:rPr>
+          <w:rFonts w:ascii="Cambria Math" w:hAnsi="Cambria Math" w:cs="Cambria Math"/>
+          <w:color w:val="00B050"/>
+        </w:rPr>
+        <w:t>⁡</w:t>
+      </w:r>
+    </w:p>
+    <w:p>
+      <w:pPr>
+        <w:rPr>
+          <w:color w:val="00B050"/>
+        </w:rPr>
+      </w:pPr>
+      <w:r>
+        <w:rPr>
+          <w:color w:val="00B050"/>
+        </w:rPr>
+        <w:t xml:space="preserve">sin) del ángulo </w:t>
+      </w:r>
+    </w:p>
+    <w:p>
+      <w:pPr>
+        <w:rPr>
+          <w:color w:val="00B050"/>
+        </w:rPr>
+      </w:pPr>
+      <w:r>
+        <w:rPr>
+          <w:color w:val="00B050"/>
+        </w:rPr>
+        <w:t>θ nos da:</w:t>
+      </w:r>
+    </w:p>
+    <w:p>
+      <w:pPr>
+        <w:rPr>
+          <w:color w:val="00B050"/>
+        </w:rPr>
+      </w:pPr>
+      <w:r>
+        <w:rPr>
+          <w:color w:val="00B050"/>
+        </w:rPr>
+        <w:t xml:space="preserve">sin(θ)= </w:t>
+      </w:r>
+      <w:r>
+        <w:rPr>
+          <w:color w:val="00B050"/>
+        </w:rPr>
+        <w:cr/>
+        <w:t>hipotenusa</w:t>
+      </w:r>
+      <w:r>
+        <w:rPr>
+          <w:color w:val="00B050"/>
+        </w:rPr>
+        <w:cr/>
+        <w:t>altura</w:t>
+      </w:r>
+      <w:r>
+        <w:rPr>
+          <w:color w:val="00B050"/>
+        </w:rPr>
+        <w:cr/>
+        <w:t>​</w:t>
+      </w:r>
+      <w:r>
+        <w:rPr>
+          <w:color w:val="00B050"/>
+        </w:rPr>
+        <w:cr/>
+        <w:t xml:space="preserve"> = </w:t>
+      </w:r>
+      <w:r>
+        <w:rPr>
+          <w:color w:val="00B050"/>
+        </w:rPr>
+        <w:cr/>
+        <w:t>6</w:t>
+      </w:r>
+      <w:r>
+        <w:rPr>
+          <w:color w:val="00B050"/>
+        </w:rPr>
+        <w:cr/>
+        <w:t>3</w:t>
+      </w:r>
+      <w:r>
+        <w:rPr>
+          <w:color w:val="00B050"/>
+        </w:rPr>
+        <w:cr/>
+        <w:t>​</w:t>
+      </w:r>
+      <w:r>
+        <w:rPr>
+          <w:color w:val="00B050"/>
+        </w:rPr>
+        <w:cr/>
+        <w:t xml:space="preserve"> =0.5</w:t>
+      </w:r>
+      <w:r>
+        <w:rPr>
+          <w:color w:val="00B050"/>
+        </w:rPr>
+        <w:cr/>
+      </w:r>
+      <w:r>
+        <w:rPr>
+          <w:color w:val="00B050"/>
+        </w:rPr>
+        <w:lastRenderedPageBreak/>
+        <w:t xml:space="preserve">El ángulo cuyo seno es 0.5 es </w:t>
+      </w:r>
+      <w:r>
+        <w:rPr>
+          <w:color w:val="00B050"/>
+        </w:rPr>
+        <w:cr/>
+        <w:t>3</w:t>
+      </w:r>
+      <w:r>
+        <w:rPr>
+          <w:color w:val="00B050"/>
+        </w:rPr>
+        <w:cr/>
+        <w:t>0</w:t>
+      </w:r>
+      <w:r>
+        <w:rPr>
+          <w:color w:val="00B050"/>
+        </w:rPr>
+        <w:cr/>
+      </w:r>
+      <w:r>
+        <w:rPr>
+          <w:rFonts w:ascii="Cambria Math" w:hAnsi="Cambria Math" w:cs="Cambria Math"/>
+          <w:color w:val="00B050"/>
+        </w:rPr>
+        <w:t>∘</w:t>
+      </w:r>
+      <w:r>
+        <w:rPr>
+          <w:color w:val="00B050"/>
+        </w:rPr>
+        <w:cr/>
+        <w:t xml:space="preserve">30 </w:t>
+      </w:r>
+      <w:r>
+        <w:rPr>
+          <w:color w:val="00B050"/>
+        </w:rPr>
+        <w:cr/>
+      </w:r>
+      <w:r>
+        <w:rPr>
+          <w:rFonts w:ascii="Cambria Math" w:hAnsi="Cambria Math" w:cs="Cambria Math"/>
+          <w:color w:val="00B050"/>
+        </w:rPr>
+        <w:t>∘</w:t>
+      </w:r>
+      <w:r>
+        <w:rPr>
+          <w:color w:val="00B050"/>
+        </w:rPr>
+        <w:cr/>
+        <w:t xml:space="preserve"> .</w:t>
+      </w:r>
+      <w:r>
+        <w:rPr>
+          <w:color w:val="00B050"/>
+        </w:rPr>
+        <w:cr/>
+        <w:t>Para encontrar la aceleraci</w:t>
+      </w:r>
+      <w:r>
+        <w:rPr>
+          <w:rFonts w:ascii="Calibri" w:hAnsi="Calibri" w:cs="Calibri"/>
+          <w:color w:val="00B050"/>
+        </w:rPr>
+        <w:t>ó</w:t>
+      </w:r>
+      <w:r>
+        <w:rPr>
+          <w:color w:val="00B050"/>
+        </w:rPr>
+        <w:t>n, necesitamos determinar la fuerza neta que act</w:t>
+      </w:r>
+      <w:r>
+        <w:rPr>
+          <w:rFonts w:ascii="Calibri" w:hAnsi="Calibri" w:cs="Calibri"/>
+          <w:color w:val="00B050"/>
+        </w:rPr>
+        <w:t>ú</w:t>
+      </w:r>
+      <w:r>
+        <w:rPr>
+          <w:color w:val="00B050"/>
+        </w:rPr>
+        <w:t>a en la direcci</w:t>
+      </w:r>
+      <w:r>
+        <w:rPr>
+          <w:rFonts w:ascii="Calibri" w:hAnsi="Calibri" w:cs="Calibri"/>
+          <w:color w:val="00B050"/>
+        </w:rPr>
+        <w:t>ó</w:t>
+      </w:r>
+      <w:r>
+        <w:rPr>
+          <w:color w:val="00B050"/>
+        </w:rPr>
+        <w:t xml:space="preserve">n del movimiento a lo largo de la rampa. La fuerza de gravedad total hacia abajo es </w:t>
+      </w:r>
+      <w:r>
+        <w:rPr>
+          <w:color w:val="00B050"/>
+        </w:rPr>
+        <w:cr/>
+        <w:t xml:space="preserve"> </w:t>
+      </w:r>
+      <w:r>
+        <w:rPr>
+          <w:color w:val="00B050"/>
+        </w:rPr>
+        <w:cr/>
+        <w:t xml:space="preserve"> </w:t>
+      </w:r>
+      <w:r>
+        <w:rPr>
+          <w:color w:val="00B050"/>
+        </w:rPr>
+        <w:cr/>
+        <w:t xml:space="preserve">mg, donde </w:t>
+      </w:r>
+      <w:r>
+        <w:rPr>
+          <w:color w:val="00B050"/>
+        </w:rPr>
+        <w:cr/>
+        <w:t xml:space="preserve"> </w:t>
+      </w:r>
+      <w:r>
+        <w:rPr>
+          <w:color w:val="00B050"/>
+        </w:rPr>
+        <w:cr/>
+        <w:t>=</w:t>
+      </w:r>
+      <w:r>
+        <w:rPr>
+          <w:color w:val="00B050"/>
+        </w:rPr>
+        <w:cr/>
+        <w:t>20</w:t>
+      </w:r>
+      <w:r>
+        <w:rPr>
+          <w:color w:val="00B050"/>
+        </w:rPr>
+        <w:cr/>
+        <w:t> </w:t>
+      </w:r>
+      <w:r>
+        <w:rPr>
+          <w:color w:val="00B050"/>
+        </w:rPr>
+        <w:cr/>
+        <w:t>kg</w:t>
+      </w:r>
+      <w:r>
+        <w:rPr>
+          <w:color w:val="00B050"/>
+        </w:rPr>
+        <w:cr/>
+        <w:t xml:space="preserve">m=20kg y </w:t>
+      </w:r>
+      <w:r>
+        <w:rPr>
+          <w:color w:val="00B050"/>
+        </w:rPr>
+        <w:cr/>
+        <w:t xml:space="preserve"> </w:t>
+      </w:r>
+      <w:r>
+        <w:rPr>
+          <w:color w:val="00B050"/>
+        </w:rPr>
+        <w:cr/>
+        <w:t>=</w:t>
+      </w:r>
+      <w:r>
+        <w:rPr>
+          <w:color w:val="00B050"/>
+        </w:rPr>
+        <w:cr/>
+        <w:t>9.8</w:t>
+      </w:r>
+      <w:r>
+        <w:rPr>
+          <w:color w:val="00B050"/>
+        </w:rPr>
+        <w:cr/>
+        <w:t> </w:t>
+      </w:r>
+      <w:r>
+        <w:rPr>
+          <w:color w:val="00B050"/>
+        </w:rPr>
+        <w:cr/>
+        <w:t>m/s</w:t>
+      </w:r>
+      <w:r>
+        <w:rPr>
+          <w:color w:val="00B050"/>
+        </w:rPr>
+        <w:cr/>
+        <w:t>2</w:t>
+      </w:r>
+      <w:r>
+        <w:rPr>
+          <w:color w:val="00B050"/>
+        </w:rPr>
+        <w:cr/>
+        <w:t xml:space="preserve">g=9.8m/s </w:t>
+      </w:r>
+      <w:r>
+        <w:rPr>
+          <w:color w:val="00B050"/>
+        </w:rPr>
+        <w:cr/>
+        <w:t>2</w:t>
+      </w:r>
+      <w:r>
+        <w:rPr>
+          <w:color w:val="00B050"/>
+        </w:rPr>
+        <w:cr/>
+        <w:t xml:space="preserve"> , así que:</w:t>
+      </w:r>
+      <w:r>
+        <w:rPr>
+          <w:color w:val="00B050"/>
+        </w:rPr>
+        <w:cr/>
+        <w:t xml:space="preserve"> </w:t>
+      </w:r>
+      <w:r>
+        <w:rPr>
+          <w:color w:val="00B050"/>
+        </w:rPr>
+        <w:cr/>
+        <w:t>gravedad</w:t>
+      </w:r>
+      <w:r>
+        <w:rPr>
+          <w:color w:val="00B050"/>
+        </w:rPr>
+        <w:cr/>
+        <w:t>=</w:t>
+      </w:r>
+      <w:r>
+        <w:rPr>
+          <w:color w:val="00B050"/>
+        </w:rPr>
+        <w:cr/>
+        <w:t xml:space="preserve"> </w:t>
+      </w:r>
+      <w:r>
+        <w:rPr>
+          <w:color w:val="00B050"/>
+        </w:rPr>
+        <w:cr/>
+        <w:t xml:space="preserve"> </w:t>
+      </w:r>
+      <w:r>
+        <w:rPr>
+          <w:color w:val="00B050"/>
+        </w:rPr>
+        <w:cr/>
+        <w:t>=</w:t>
+      </w:r>
+      <w:r>
+        <w:rPr>
+          <w:color w:val="00B050"/>
+        </w:rPr>
+        <w:cr/>
+        <w:t>20</w:t>
+      </w:r>
+      <w:r>
+        <w:rPr>
+          <w:color w:val="00B050"/>
+        </w:rPr>
+        <w:cr/>
+        <w:t>×</w:t>
+      </w:r>
+      <w:r>
+        <w:rPr>
+          <w:color w:val="00B050"/>
+        </w:rPr>
+        <w:cr/>
+        <w:t>9.8</w:t>
+      </w:r>
+      <w:r>
+        <w:rPr>
+          <w:color w:val="00B050"/>
+        </w:rPr>
+        <w:cr/>
+        <w:t>=</w:t>
+      </w:r>
+      <w:r>
+        <w:rPr>
+          <w:color w:val="00B050"/>
+        </w:rPr>
+        <w:cr/>
+        <w:t>196</w:t>
+      </w:r>
+      <w:r>
+        <w:rPr>
+          <w:color w:val="00B050"/>
+        </w:rPr>
+        <w:cr/>
+        <w:t> </w:t>
+      </w:r>
+      <w:r>
+        <w:rPr>
+          <w:color w:val="00B050"/>
+        </w:rPr>
+        <w:cr/>
+        <w:t>N</w:t>
+      </w:r>
+      <w:r>
+        <w:rPr>
+          <w:color w:val="00B050"/>
+        </w:rPr>
+        <w:cr/>
+        <w:t xml:space="preserve">F </w:t>
+      </w:r>
+      <w:r>
+        <w:rPr>
+          <w:color w:val="00B050"/>
+        </w:rPr>
+        <w:cr/>
+        <w:t>gravedad</w:t>
+      </w:r>
+      <w:r>
+        <w:rPr>
+          <w:color w:val="00B050"/>
+        </w:rPr>
+        <w:cr/>
+        <w:t>​</w:t>
+      </w:r>
+      <w:r>
+        <w:rPr>
+          <w:color w:val="00B050"/>
+        </w:rPr>
+        <w:cr/>
+        <w:t xml:space="preserve"> =mg=20×9.8=196N</w:t>
+      </w:r>
+      <w:r>
+        <w:rPr>
+          <w:color w:val="00B050"/>
+        </w:rPr>
+        <w:cr/>
+      </w:r>
+      <w:r>
+        <w:rPr>
+          <w:color w:val="00B050"/>
+        </w:rPr>
+        <w:lastRenderedPageBreak/>
+        <w:t>El componente de esta fuerza de gravedad paralelo a la rampa (es decir, la fuerza que realmente trabaja en contra de la dirección del movimiento hacia arriba de la rampa) se calcula como:</w:t>
+      </w:r>
+    </w:p>
+    <w:p>
+      <w:pPr>
+        <w:rPr>
+          <w:color w:val="00B050"/>
+        </w:rPr>
+      </w:pPr>
+      <w:r>
+        <w:rPr>
+          <w:color w:val="00B050"/>
+        </w:rPr>
+        <w:t xml:space="preserve">F </w:t>
+      </w:r>
+      <w:r>
+        <w:rPr>
+          <w:color w:val="00B050"/>
+        </w:rPr>
+        <w:cr/>
+        <w:t>gravedad, paralela</w:t>
+      </w:r>
+      <w:r>
+        <w:rPr>
+          <w:color w:val="00B050"/>
+        </w:rPr>
+        <w:cr/>
+        <w:t>​</w:t>
+      </w:r>
+      <w:r>
+        <w:rPr>
+          <w:color w:val="00B050"/>
+        </w:rPr>
+        <w:cr/>
+        <w:t xml:space="preserve"> =F </w:t>
+      </w:r>
+      <w:r>
+        <w:rPr>
+          <w:color w:val="00B050"/>
+        </w:rPr>
+        <w:cr/>
+        <w:t>gravedad</w:t>
+      </w:r>
+      <w:r>
+        <w:rPr>
+          <w:color w:val="00B050"/>
+        </w:rPr>
+        <w:cr/>
+        <w:t>​</w:t>
+      </w:r>
+      <w:r>
+        <w:rPr>
+          <w:color w:val="00B050"/>
+        </w:rPr>
+        <w:cr/>
+        <w:t xml:space="preserve"> sin(θ)=196×0.5=98N</w:t>
+      </w:r>
+      <w:r>
+        <w:rPr>
+          <w:color w:val="00B050"/>
+        </w:rPr>
+        <w:cr/>
+        <w:t>Dado que no hay fricción, la única fuerza que se opone al movimiento hacia arriba es este componente de la fuerza de gravedad. La fuerza neta que actúa sobre el bloque de hielo es la diferencia entre la fuerza aplicada por el hombre y la fuerza de gravedad paralela a la rampa:</w:t>
+      </w:r>
+      <w:r>
+        <w:rPr>
+          <w:color w:val="00B050"/>
+        </w:rPr>
+        <w:cr/>
+        <w:t xml:space="preserve"> </w:t>
+      </w:r>
+      <w:r>
+        <w:rPr>
+          <w:color w:val="00B050"/>
+        </w:rPr>
+        <w:cr/>
+        <w:t>net</w:t>
+      </w:r>
+      <w:r>
+        <w:rPr>
+          <w:color w:val="00B050"/>
+        </w:rPr>
+        <w:cr/>
+        <w:t>=</w:t>
+      </w:r>
+      <w:r>
+        <w:rPr>
+          <w:color w:val="00B050"/>
+        </w:rPr>
+        <w:cr/>
+        <w:t xml:space="preserve"> </w:t>
+      </w:r>
+      <w:r>
+        <w:rPr>
+          <w:color w:val="00B050"/>
+        </w:rPr>
+        <w:cr/>
+        <w:t>aplicada</w:t>
+      </w:r>
+      <w:r>
+        <w:rPr>
+          <w:color w:val="00B050"/>
+        </w:rPr>
+        <w:cr/>
+        <w:t>−</w:t>
+      </w:r>
+      <w:r>
+        <w:rPr>
+          <w:color w:val="00B050"/>
+        </w:rPr>
+        <w:cr/>
+        <w:t xml:space="preserve"> </w:t>
+      </w:r>
+      <w:r>
+        <w:rPr>
+          <w:color w:val="00B050"/>
+        </w:rPr>
+        <w:cr/>
+        <w:t>gravedad, paralela</w:t>
+      </w:r>
+      <w:r>
+        <w:rPr>
+          <w:color w:val="00B050"/>
+        </w:rPr>
+        <w:cr/>
+        <w:t>=</w:t>
+      </w:r>
+      <w:r>
+        <w:rPr>
+          <w:color w:val="00B050"/>
+        </w:rPr>
+        <w:cr/>
+        <w:t>105</w:t>
+      </w:r>
+      <w:r>
+        <w:rPr>
+          <w:color w:val="00B050"/>
+        </w:rPr>
+        <w:cr/>
+        <w:t>−</w:t>
+      </w:r>
+      <w:r>
+        <w:rPr>
+          <w:color w:val="00B050"/>
+        </w:rPr>
+        <w:cr/>
+        <w:t>98</w:t>
+      </w:r>
+      <w:r>
+        <w:rPr>
+          <w:color w:val="00B050"/>
+        </w:rPr>
+        <w:cr/>
+        <w:t>=</w:t>
+      </w:r>
+      <w:r>
+        <w:rPr>
+          <w:color w:val="00B050"/>
+        </w:rPr>
+        <w:cr/>
+        <w:t>7</w:t>
+      </w:r>
+      <w:r>
+        <w:rPr>
+          <w:color w:val="00B050"/>
+        </w:rPr>
+        <w:cr/>
+        <w:t> </w:t>
+      </w:r>
+      <w:r>
+        <w:rPr>
+          <w:color w:val="00B050"/>
+        </w:rPr>
+        <w:cr/>
+        <w:t>N</w:t>
+      </w:r>
+      <w:r>
+        <w:rPr>
+          <w:color w:val="00B050"/>
+        </w:rPr>
+        <w:cr/>
+        <w:t xml:space="preserve">F </w:t>
+      </w:r>
+      <w:r>
+        <w:rPr>
+          <w:color w:val="00B050"/>
+        </w:rPr>
+        <w:cr/>
+        <w:t>net</w:t>
+      </w:r>
+      <w:r>
+        <w:rPr>
+          <w:color w:val="00B050"/>
+        </w:rPr>
+        <w:cr/>
+        <w:t>​</w:t>
+      </w:r>
+      <w:r>
+        <w:rPr>
+          <w:color w:val="00B050"/>
+        </w:rPr>
+        <w:cr/>
+        <w:t xml:space="preserve"> =F </w:t>
+      </w:r>
+      <w:r>
+        <w:rPr>
+          <w:color w:val="00B050"/>
+        </w:rPr>
+        <w:cr/>
+        <w:t>aplicada</w:t>
+      </w:r>
+      <w:r>
+        <w:rPr>
+          <w:color w:val="00B050"/>
+        </w:rPr>
+        <w:cr/>
+        <w:t>​</w:t>
+      </w:r>
+      <w:r>
+        <w:rPr>
+          <w:color w:val="00B050"/>
+        </w:rPr>
+        <w:cr/>
+        <w:t xml:space="preserve"> −F </w:t>
+      </w:r>
+      <w:r>
+        <w:rPr>
+          <w:color w:val="00B050"/>
+        </w:rPr>
+        <w:cr/>
+        <w:t>gravedad, paralela</w:t>
+      </w:r>
+      <w:r>
+        <w:rPr>
+          <w:color w:val="00B050"/>
+        </w:rPr>
+        <w:cr/>
+        <w:t>​</w:t>
+      </w:r>
+      <w:r>
+        <w:rPr>
+          <w:color w:val="00B050"/>
+        </w:rPr>
+        <w:cr/>
+        <w:t xml:space="preserve"> =105−98=7N</w:t>
+      </w:r>
+      <w:r>
+        <w:rPr>
+          <w:color w:val="00B050"/>
+        </w:rPr>
+        <w:cr/>
+        <w:t>Ahora podemos usar la segunda ley de Newton (</w:t>
+      </w:r>
+      <w:r>
+        <w:rPr>
+          <w:color w:val="00B050"/>
+        </w:rPr>
+        <w:cr/>
+        <w:t xml:space="preserve"> </w:t>
+      </w:r>
+      <w:r>
+        <w:rPr>
+          <w:color w:val="00B050"/>
+        </w:rPr>
+        <w:cr/>
+        <w:t>=</w:t>
+      </w:r>
+      <w:r>
+        <w:rPr>
+          <w:color w:val="00B050"/>
+        </w:rPr>
+        <w:cr/>
+        <w:t xml:space="preserve"> </w:t>
+      </w:r>
+      <w:r>
+        <w:rPr>
+          <w:color w:val="00B050"/>
+        </w:rPr>
+        <w:cr/>
+        <w:t xml:space="preserve"> </w:t>
+      </w:r>
+      <w:r>
+        <w:rPr>
+          <w:color w:val="00B050"/>
+        </w:rPr>
+        <w:cr/>
+        <w:t>F=</w:t>
+      </w:r>
+      <w:proofErr w:type="spellStart"/>
+      <w:r>
+        <w:rPr>
+          <w:color w:val="00B050"/>
+        </w:rPr>
+        <w:t>ma</w:t>
+      </w:r>
+      <w:proofErr w:type="spellEnd"/>
+      <w:r>
+        <w:rPr>
+          <w:color w:val="00B050"/>
+        </w:rPr>
+        <w:t xml:space="preserve">) para encontrar la aceleración </w:t>
+      </w:r>
+      <w:r>
+        <w:rPr>
+          <w:color w:val="00B050"/>
+        </w:rPr>
+        <w:cr/>
+      </w:r>
+      <w:r>
+        <w:rPr>
+          <w:color w:val="00B050"/>
+        </w:rPr>
+        <w:lastRenderedPageBreak/>
+        <w:t xml:space="preserve"> </w:t>
+      </w:r>
+      <w:r>
+        <w:rPr>
+          <w:color w:val="00B050"/>
+        </w:rPr>
+        <w:cr/>
+        <w:t>a:</w:t>
+      </w:r>
+      <w:r>
+        <w:rPr>
+          <w:color w:val="00B050"/>
+        </w:rPr>
+        <w:cr/>
+        <w:t xml:space="preserve"> </w:t>
+      </w:r>
+      <w:r>
+        <w:rPr>
+          <w:color w:val="00B050"/>
+        </w:rPr>
+        <w:cr/>
+        <w:t>=</w:t>
+      </w:r>
+      <w:r>
+        <w:rPr>
+          <w:color w:val="00B050"/>
+        </w:rPr>
+        <w:cr/>
+        <w:t xml:space="preserve"> </w:t>
+      </w:r>
+      <w:r>
+        <w:rPr>
+          <w:color w:val="00B050"/>
+        </w:rPr>
+        <w:cr/>
+        <w:t>net</w:t>
+      </w:r>
+      <w:r>
+        <w:rPr>
+          <w:color w:val="00B050"/>
+        </w:rPr>
+        <w:cr/>
+        <w:t xml:space="preserve"> </w:t>
+      </w:r>
+      <w:r>
+        <w:rPr>
+          <w:color w:val="00B050"/>
+        </w:rPr>
+        <w:cr/>
+        <w:t>=</w:t>
+      </w:r>
+      <w:r>
+        <w:rPr>
+          <w:color w:val="00B050"/>
+        </w:rPr>
+        <w:cr/>
+        <w:t>7</w:t>
+      </w:r>
+      <w:r>
+        <w:rPr>
+          <w:color w:val="00B050"/>
+        </w:rPr>
+        <w:cr/>
+        <w:t>20</w:t>
+      </w:r>
+      <w:r>
+        <w:rPr>
+          <w:color w:val="00B050"/>
+        </w:rPr>
+        <w:cr/>
+        <w:t>=</w:t>
+      </w:r>
+      <w:r>
+        <w:rPr>
+          <w:color w:val="00B050"/>
+        </w:rPr>
+        <w:cr/>
+        <w:t>0.35</w:t>
+      </w:r>
+      <w:r>
+        <w:rPr>
+          <w:color w:val="00B050"/>
+        </w:rPr>
+        <w:cr/>
+        <w:t> </w:t>
+      </w:r>
+      <w:r>
+        <w:rPr>
+          <w:color w:val="00B050"/>
+        </w:rPr>
+        <w:cr/>
+        <w:t>m/s</w:t>
+      </w:r>
+      <w:r>
+        <w:rPr>
+          <w:color w:val="00B050"/>
+        </w:rPr>
+        <w:cr/>
+        <w:t>2</w:t>
+      </w:r>
+      <w:r>
+        <w:rPr>
+          <w:color w:val="00B050"/>
+        </w:rPr>
+        <w:cr/>
+        <w:t xml:space="preserve">a= </w:t>
+      </w:r>
+      <w:r>
+        <w:rPr>
+          <w:color w:val="00B050"/>
+        </w:rPr>
+        <w:cr/>
+        <w:t>m</w:t>
+      </w:r>
+      <w:r>
+        <w:rPr>
+          <w:color w:val="00B050"/>
+        </w:rPr>
+        <w:cr/>
+        <w:t xml:space="preserve">F </w:t>
+      </w:r>
+      <w:r>
+        <w:rPr>
+          <w:color w:val="00B050"/>
+        </w:rPr>
+        <w:cr/>
+        <w:t>net</w:t>
+      </w:r>
+      <w:r>
+        <w:rPr>
+          <w:color w:val="00B050"/>
+        </w:rPr>
+        <w:cr/>
+        <w:t>​</w:t>
+      </w:r>
+      <w:r>
+        <w:rPr>
+          <w:color w:val="00B050"/>
+        </w:rPr>
+        <w:cr/>
+        <w:t xml:space="preserve"> </w:t>
+      </w:r>
+      <w:r>
+        <w:rPr>
+          <w:color w:val="00B050"/>
+        </w:rPr>
+        <w:cr/>
+        <w:t>​</w:t>
+      </w:r>
+      <w:r>
+        <w:rPr>
+          <w:color w:val="00B050"/>
+        </w:rPr>
+        <w:cr/>
+        <w:t xml:space="preserve"> = </w:t>
+      </w:r>
+      <w:r>
+        <w:rPr>
+          <w:color w:val="00B050"/>
+        </w:rPr>
+        <w:cr/>
+        <w:t>20</w:t>
+      </w:r>
+      <w:r>
+        <w:rPr>
+          <w:color w:val="00B050"/>
+        </w:rPr>
+        <w:cr/>
+        <w:t>7</w:t>
+      </w:r>
+      <w:r>
+        <w:rPr>
+          <w:color w:val="00B050"/>
+        </w:rPr>
+        <w:cr/>
+        <w:t>​</w:t>
+      </w:r>
+      <w:r>
+        <w:rPr>
+          <w:color w:val="00B050"/>
+        </w:rPr>
+        <w:cr/>
+        <w:t xml:space="preserve"> =0.35m/s </w:t>
+      </w:r>
+      <w:r>
+        <w:rPr>
+          <w:color w:val="00B050"/>
+        </w:rPr>
+        <w:cr/>
+        <w:t>2</w:t>
+      </w:r>
+      <w:r>
+        <w:rPr>
+          <w:color w:val="00B050"/>
+        </w:rPr>
+        <w:t xml:space="preserve"> </w:t>
       </w:r>
     </w:p>
     <w:sectPr>
@@ -843,7 +1871,7 @@
 </file>
 
 <file path=word/styles.xml><?xml version="1.0" encoding="utf-8"?>
-<w:styles xmlns:mc="http://schemas.openxmlformats.org/markup-compatibility/2006" xmlns:r="http://schemas.openxmlformats.org/officeDocument/2006/relationships" xmlns:w="http://schemas.openxmlformats.org/wordprocessingml/2006/main" xmlns:w14="http://schemas.microsoft.com/office/word/2010/wordml" xmlns:w15="http://schemas.microsoft.com/office/word/2012/wordml" xmlns:w16cex="http://schemas.microsoft.com/office/word/2018/wordml/cex" xmlns:w16cid="http://schemas.microsoft.com/office/word/2016/wordml/cid" xmlns:w16="http://schemas.microsoft.com/office/word/2018/wordml" xmlns:w16du="http://schemas.microsoft.com/office/word/2023/wordml/word16du" xmlns:w16sdtdh="http://schemas.microsoft.com/office/word/2020/wordml/sdtdatahash" xmlns:w16se="http://schemas.microsoft.com/office/word/2015/wordml/symex" mc:Ignorable="w14 w15 w16se w16cid w16 w16cex w16sdtdh w16du">
+<w:styles xmlns:mc="http://schemas.openxmlformats.org/markup-compatibility/2006" xmlns:r="http://schemas.openxmlformats.org/officeDocument/2006/relationships" xmlns:w="http://schemas.openxmlformats.org/wordprocessingml/2006/main" xmlns:w14="http://schemas.microsoft.com/office/word/2010/wordml" xmlns:w15="http://schemas.microsoft.com/office/word/2012/wordml" xmlns:w16cex="http://schemas.microsoft.com/office/word/2018/wordml/cex" xmlns:w16cid="http://schemas.microsoft.com/office/word/2016/wordml/cid" xmlns:w16="http://schemas.microsoft.com/office/word/2018/wordml" xmlns:w16sdtdh="http://schemas.microsoft.com/office/word/2020/wordml/sdtdatahash" xmlns:w16se="http://schemas.microsoft.com/office/word/2015/wordml/symex" mc:Ignorable="w14 w15 w16se w16cid w16 w16cex w16sdtdh">
   <w:docDefaults>
     <w:rPrDefault>
       <w:rPr>

</xml_diff>